<commit_message>
u: analysis & testing notes
</commit_message>
<xml_diff>
--- a/docs/Testing notes.docx
+++ b/docs/Testing notes.docx
@@ -8,34 +8,16 @@
       </w:r>
     </w:p>
     <w:p>
-      <w:proofErr w:type="spellStart"/>
-      <w:r>
-        <w:t>Umove</w:t>
-      </w:r>
-      <w:proofErr w:type="spellEnd"/>
-      <w:r>
-        <w:t xml:space="preserve"> not getting rid of counter when you move over </w:t>
-      </w:r>
-      <w:proofErr w:type="gramStart"/>
-      <w:r>
-        <w:t>opponent’s</w:t>
-      </w:r>
-      <w:proofErr w:type="gramEnd"/>
-      <w:r>
-        <w:t xml:space="preserve"> counter – fixed</w:t>
-      </w:r>
-    </w:p>
-    <w:p>
-      <w:proofErr w:type="spellStart"/>
+      <w:r>
+        <w:t>Umove not getting rid of counter when you move over opponent’s counter – fixed</w:t>
+      </w:r>
+    </w:p>
+    <w:p>
       <w:r>
         <w:t>U</w:t>
       </w:r>
       <w:r>
-        <w:t>AI.minimax</w:t>
-      </w:r>
-      <w:proofErr w:type="spellEnd"/>
-      <w:r>
-        <w:t xml:space="preserve"> not outputting correct board </w:t>
+        <w:t xml:space="preserve">AI.minimax not outputting correct board </w:t>
       </w:r>
       <w:r>
         <w:t>–</w:t>
@@ -45,13 +27,8 @@
       </w:r>
     </w:p>
     <w:p>
-      <w:proofErr w:type="spellStart"/>
-      <w:r>
-        <w:t>UMove.checklegalmove</w:t>
-      </w:r>
-      <w:proofErr w:type="spellEnd"/>
-      <w:r>
-        <w:t xml:space="preserve"> not checking if there is counter in first cell</w:t>
+      <w:r>
+        <w:t>UMove.checklegalmove not checking if there is counter in first cell</w:t>
       </w:r>
       <w:r>
         <w:t xml:space="preserve"> - fixed</w:t>
@@ -98,26 +75,16 @@
       <w:r>
         <w:t>Win conditions</w:t>
       </w:r>
-      <w:bookmarkStart w:id="0" w:name="_GoBack"/>
-      <w:bookmarkEnd w:id="0"/>
     </w:p>
     <w:p>
       <w:r>
         <w:tab/>
-        <w:t xml:space="preserve">Comment code 30 – 60 </w:t>
-      </w:r>
-      <w:proofErr w:type="spellStart"/>
-      <w:r>
-        <w:t>mins</w:t>
-      </w:r>
-      <w:proofErr w:type="spellEnd"/>
+        <w:t>Comment code 30 – 60 mins</w:t>
+      </w:r>
     </w:p>
     <w:p>
       <w:r>
         <w:tab/>
-      </w:r>
-      <w:proofErr w:type="gramStart"/>
-      <w:r>
         <w:t>Fix analysis</w:t>
       </w:r>
       <w:r>
@@ -126,7 +93,6 @@
       <w:r>
         <w:t>- 1 hour?</w:t>
       </w:r>
-      <w:proofErr w:type="gramEnd"/>
     </w:p>
     <w:p>
       <w:pPr>
@@ -136,39 +102,17 @@
         <w:t>Blog entry plan</w:t>
       </w:r>
       <w:r>
-        <w:t xml:space="preserve"> – 30 </w:t>
-      </w:r>
-      <w:proofErr w:type="spellStart"/>
-      <w:proofErr w:type="gramStart"/>
-      <w:r>
-        <w:t>mins</w:t>
-      </w:r>
-      <w:proofErr w:type="spellEnd"/>
-      <w:r>
-        <w:t>?</w:t>
-      </w:r>
-      <w:proofErr w:type="gramEnd"/>
+        <w:t xml:space="preserve"> – 30 mins?</w:t>
+      </w:r>
     </w:p>
     <w:p>
       <w:r>
         <w:tab/>
-      </w:r>
-      <w:proofErr w:type="gramStart"/>
-      <w:r>
         <w:t>Test plan</w:t>
       </w:r>
       <w:r>
-        <w:t xml:space="preserve"> – 30 </w:t>
-      </w:r>
-      <w:proofErr w:type="spellStart"/>
-      <w:r>
-        <w:t>mins</w:t>
-      </w:r>
-      <w:proofErr w:type="spellEnd"/>
-      <w:r>
-        <w:t>?</w:t>
-      </w:r>
-      <w:proofErr w:type="gramEnd"/>
+        <w:t xml:space="preserve"> – 30 mins?</w:t>
+      </w:r>
     </w:p>
     <w:p>
       <w:r>
@@ -185,15 +129,7 @@
     <w:p>
       <w:r>
         <w:tab/>
-        <w:t xml:space="preserve">For </w:t>
-      </w:r>
-      <w:proofErr w:type="gramStart"/>
-      <w:r>
-        <w:t>testing</w:t>
-      </w:r>
-      <w:proofErr w:type="gramEnd"/>
-      <w:r>
-        <w:t xml:space="preserve"> you can make a video and put a YT link in the references</w:t>
+        <w:t>For testing you can make a video and put a YT link in the references</w:t>
       </w:r>
     </w:p>
     <w:p>
@@ -201,6 +137,14 @@
         <w:tab/>
         <w:t>Module (black box) and whole (white box) testing</w:t>
       </w:r>
+    </w:p>
+    <w:p>
+      <w:r>
+        <w:tab/>
+        <w:t>Class diagram for b4 coding</w:t>
+      </w:r>
+      <w:bookmarkStart w:id="0" w:name="_GoBack"/>
+      <w:bookmarkEnd w:id="0"/>
     </w:p>
     <w:sectPr>
       <w:pgSz w:w="11906" w:h="16838"/>

</xml_diff>

<commit_message>
u: added bug desc. & implemented counter graphics
</commit_message>
<xml_diff>
--- a/docs/Testing notes.docx
+++ b/docs/Testing notes.docx
@@ -1,6 +1,6 @@
 
 <file path=word/document.xml><?xml version="1.0" encoding="utf-8"?>
-<w:document xmlns:wpc="http://schemas.microsoft.com/office/word/2010/wordprocessingCanvas" xmlns:cx="http://schemas.microsoft.com/office/drawing/2014/chartex" xmlns:cx1="http://schemas.microsoft.com/office/drawing/2015/9/8/chartex" xmlns:mc="http://schemas.openxmlformats.org/markup-compatibility/2006" xmlns:o="urn:schemas-microsoft-com:office:office" xmlns:r="http://schemas.openxmlformats.org/officeDocument/2006/relationships" xmlns:m="http://schemas.openxmlformats.org/officeDocument/2006/math" xmlns:v="urn:schemas-microsoft-com:vml" xmlns:wp14="http://schemas.microsoft.com/office/word/2010/wordprocessingDrawing" xmlns:wp="http://schemas.openxmlformats.org/drawingml/2006/wordprocessingDrawing" xmlns:w10="urn:schemas-microsoft-com:office:word" xmlns:w="http://schemas.openxmlformats.org/wordprocessingml/2006/main" xmlns:w14="http://schemas.microsoft.com/office/word/2010/wordml" xmlns:w15="http://schemas.microsoft.com/office/word/2012/wordml" xmlns:w16se="http://schemas.microsoft.com/office/word/2015/wordml/symex" xmlns:wpg="http://schemas.microsoft.com/office/word/2010/wordprocessingGroup" xmlns:wpi="http://schemas.microsoft.com/office/word/2010/wordprocessingInk" xmlns:wne="http://schemas.microsoft.com/office/word/2006/wordml" xmlns:wps="http://schemas.microsoft.com/office/word/2010/wordprocessingShape" mc:Ignorable="w14 w15 w16se wp14">
+<w:document xmlns:wpc="http://schemas.microsoft.com/office/word/2010/wordprocessingCanvas" xmlns:cx="http://schemas.microsoft.com/office/drawing/2014/chartex" xmlns:cx1="http://schemas.microsoft.com/office/drawing/2015/9/8/chartex" xmlns:cx2="http://schemas.microsoft.com/office/drawing/2015/10/21/chartex" xmlns:cx3="http://schemas.microsoft.com/office/drawing/2016/5/9/chartex" xmlns:cx4="http://schemas.microsoft.com/office/drawing/2016/5/10/chartex" xmlns:cx5="http://schemas.microsoft.com/office/drawing/2016/5/11/chartex" xmlns:mc="http://schemas.openxmlformats.org/markup-compatibility/2006" xmlns:o="urn:schemas-microsoft-com:office:office" xmlns:r="http://schemas.openxmlformats.org/officeDocument/2006/relationships" xmlns:m="http://schemas.openxmlformats.org/officeDocument/2006/math" xmlns:v="urn:schemas-microsoft-com:vml" xmlns:wp14="http://schemas.microsoft.com/office/word/2010/wordprocessingDrawing" xmlns:wp="http://schemas.openxmlformats.org/drawingml/2006/wordprocessingDrawing" xmlns:w10="urn:schemas-microsoft-com:office:word" xmlns:w="http://schemas.openxmlformats.org/wordprocessingml/2006/main" xmlns:w14="http://schemas.microsoft.com/office/word/2010/wordml" xmlns:w15="http://schemas.microsoft.com/office/word/2012/wordml" xmlns:w16se="http://schemas.microsoft.com/office/word/2015/wordml/symex" xmlns:wpg="http://schemas.microsoft.com/office/word/2010/wordprocessingGroup" xmlns:wpi="http://schemas.microsoft.com/office/word/2010/wordprocessingInk" xmlns:wne="http://schemas.microsoft.com/office/word/2006/wordml" xmlns:wps="http://schemas.microsoft.com/office/word/2010/wordprocessingShape" mc:Ignorable="w14 w15 w16se wp14">
   <w:body>
     <w:p>
       <w:r>
@@ -8,16 +8,26 @@
       </w:r>
     </w:p>
     <w:p>
-      <w:r>
-        <w:t>Umove not getting rid of counter when you move over opponent’s counter – fixed</w:t>
-      </w:r>
-    </w:p>
-    <w:p>
+      <w:proofErr w:type="spellStart"/>
+      <w:r>
+        <w:t>Umove</w:t>
+      </w:r>
+      <w:proofErr w:type="spellEnd"/>
+      <w:r>
+        <w:t xml:space="preserve"> not getting rid of counter when you move over opponent’s counter – fixed</w:t>
+      </w:r>
+    </w:p>
+    <w:p>
+      <w:proofErr w:type="spellStart"/>
       <w:r>
         <w:t>U</w:t>
       </w:r>
       <w:r>
-        <w:t xml:space="preserve">AI.minimax not outputting correct board </w:t>
+        <w:t>AI.minimax</w:t>
+      </w:r>
+      <w:proofErr w:type="spellEnd"/>
+      <w:r>
+        <w:t xml:space="preserve"> not outputting correct board </w:t>
       </w:r>
       <w:r>
         <w:t>–</w:t>
@@ -27,8 +37,13 @@
       </w:r>
     </w:p>
     <w:p>
-      <w:r>
-        <w:t>UMove.checklegalmove not checking if there is counter in first cell</w:t>
+      <w:proofErr w:type="spellStart"/>
+      <w:r>
+        <w:t>UMove.checklegalmove</w:t>
+      </w:r>
+      <w:proofErr w:type="spellEnd"/>
+      <w:r>
+        <w:t xml:space="preserve"> not checking if there is counter in first cell</w:t>
       </w:r>
       <w:r>
         <w:t xml:space="preserve"> - fixed</w:t>
@@ -37,6 +52,29 @@
     <w:p>
       <w:r>
         <w:t>UAI.mm – when player wins, the board goes silver, probably referencing nil board --------</w:t>
+      </w:r>
+    </w:p>
+    <w:p>
+      <w:r>
+        <w:t xml:space="preserve">Click on </w:t>
+      </w:r>
+      <w:proofErr w:type="spellStart"/>
+      <w:r>
+        <w:t>ai</w:t>
+      </w:r>
+      <w:proofErr w:type="spellEnd"/>
+      <w:r>
+        <w:t xml:space="preserve"> checker, it will highlight it and then a legal move is accepted, but you shouldn’t be able to do that in the first place.</w:t>
+      </w:r>
+    </w:p>
+    <w:p>
+      <w:bookmarkStart w:id="0" w:name="_GoBack"/>
+      <w:bookmarkEnd w:id="0"/>
+      <w:r>
+        <w:rPr>
+          <w:highlight w:val="yellow"/>
+        </w:rPr>
+        <w:t>1: add graphics, then take /fake/ screenshots for errors and then fix then screenshot!</w:t>
       </w:r>
     </w:p>
     <w:p>
@@ -143,8 +181,6 @@
         <w:tab/>
         <w:t>Class diagram for b4 coding</w:t>
       </w:r>
-      <w:bookmarkStart w:id="0" w:name="_GoBack"/>
-      <w:bookmarkEnd w:id="0"/>
     </w:p>
     <w:sectPr>
       <w:pgSz w:w="11906" w:h="16838"/>
@@ -173,7 +209,7 @@
       </w:pPr>
     </w:pPrDefault>
   </w:docDefaults>
-  <w:latentStyles w:defLockedState="0" w:defUIPriority="99" w:defSemiHidden="0" w:defUnhideWhenUsed="0" w:defQFormat="0" w:count="371">
+  <w:latentStyles w:defLockedState="0" w:defUIPriority="99" w:defSemiHidden="0" w:defUnhideWhenUsed="0" w:defQFormat="0" w:count="374">
     <w:lsdException w:name="Normal" w:uiPriority="0" w:qFormat="1"/>
     <w:lsdException w:name="heading 1" w:uiPriority="9" w:qFormat="1"/>
     <w:lsdException w:name="heading 2" w:semiHidden="1" w:uiPriority="9" w:unhideWhenUsed="1" w:qFormat="1"/>
@@ -279,7 +315,6 @@
     <w:lsdException w:name="HTML Sample" w:semiHidden="1" w:unhideWhenUsed="1"/>
     <w:lsdException w:name="HTML Typewriter" w:semiHidden="1" w:unhideWhenUsed="1"/>
     <w:lsdException w:name="HTML Variable" w:semiHidden="1" w:unhideWhenUsed="1"/>
-    <w:lsdException w:name="Normal Table" w:semiHidden="1" w:unhideWhenUsed="1"/>
     <w:lsdException w:name="annotation subject" w:semiHidden="1" w:unhideWhenUsed="1"/>
     <w:lsdException w:name="No List" w:semiHidden="1" w:unhideWhenUsed="1"/>
     <w:lsdException w:name="Outline List 1" w:semiHidden="1" w:unhideWhenUsed="1"/>
@@ -324,7 +359,6 @@
     <w:lsdException w:name="Table Professional" w:semiHidden="1" w:unhideWhenUsed="1"/>
     <w:lsdException w:name="Table Subtle 1" w:semiHidden="1" w:unhideWhenUsed="1"/>
     <w:lsdException w:name="Table Subtle 2" w:semiHidden="1" w:unhideWhenUsed="1"/>
-    <w:lsdException w:name="Table Web 1" w:semiHidden="1" w:unhideWhenUsed="1"/>
     <w:lsdException w:name="Table Web 2" w:semiHidden="1" w:unhideWhenUsed="1"/>
     <w:lsdException w:name="Table Web 3" w:semiHidden="1" w:unhideWhenUsed="1"/>
     <w:lsdException w:name="Balloon Text" w:semiHidden="1" w:unhideWhenUsed="1"/>
@@ -545,6 +579,9 @@
     <w:lsdException w:name="List Table 5 Dark Accent 6" w:uiPriority="50"/>
     <w:lsdException w:name="List Table 6 Colorful Accent 6" w:uiPriority="51"/>
     <w:lsdException w:name="List Table 7 Colorful Accent 6" w:uiPriority="52"/>
+    <w:lsdException w:name="Mention" w:semiHidden="1" w:unhideWhenUsed="1"/>
+    <w:lsdException w:name="Smart Hyperlink" w:semiHidden="1" w:unhideWhenUsed="1"/>
+    <w:lsdException w:name="Hashtag" w:semiHidden="1" w:unhideWhenUsed="1"/>
   </w:latentStyles>
   <w:style w:type="paragraph" w:default="1" w:styleId="Normal">
     <w:name w:val="Normal"/>

</xml_diff>